<commit_message>
Couple updates to LMT8 readme.  For some reason, the SWI test wasn’t in test-run so I added it.
</commit_message>
<xml_diff>
--- a/doc/Updates/readme_LMT8.docx
+++ b/doc/Updates/readme_LMT8.docx
@@ -979,15 +979,7 @@
         <w:t xml:space="preserve"> </w:t>
       </w:r>
       <w:r>
-        <w:t>sample LMT line in the MODFLOW Name File for a file named "</w:t>
-      </w:r>
-      <w:proofErr w:type="spellStart"/>
-      <w:r>
-        <w:t>test.lmt</w:t>
-      </w:r>
-      <w:proofErr w:type="spellEnd"/>
-      <w:r>
-        <w:t>".</w:t>
+        <w:t>sample LMT line in the MODFLOW Name File for a file named "test.lmt".</w:t>
       </w:r>
     </w:p>
     <w:p>
@@ -1026,26 +1018,8 @@
           <w:rFonts w:ascii="Courier New" w:hAnsi="Courier New" w:cs="Courier New"/>
           <w:sz w:val="20"/>
         </w:rPr>
-        <w:t xml:space="preserve">   </w:t>
-      </w:r>
-      <w:proofErr w:type="gramStart"/>
-      <w:r>
-        <w:rPr>
-          <w:rFonts w:ascii="Courier New" w:hAnsi="Courier New" w:cs="Courier New"/>
-          <w:sz w:val="20"/>
-        </w:rPr>
-        <w:t xml:space="preserve">45  </w:t>
-      </w:r>
-      <w:proofErr w:type="spellStart"/>
-      <w:r>
-        <w:rPr>
-          <w:rFonts w:ascii="Courier New" w:hAnsi="Courier New" w:cs="Courier New"/>
-          <w:sz w:val="20"/>
-        </w:rPr>
-        <w:t>test.lmt</w:t>
-      </w:r>
-      <w:proofErr w:type="spellEnd"/>
-      <w:proofErr w:type="gramEnd"/>
+        <w:t xml:space="preserve">   45  test.lmt</w:t>
+      </w:r>
     </w:p>
     <w:p>
       <w:pPr>
@@ -1067,12 +1041,7 @@
         <w:t xml:space="preserve"> </w:t>
       </w:r>
       <w:r>
-        <w:t>LMT input file.  In this example, 45 is used for the un</w:t>
-      </w:r>
-      <w:bookmarkStart w:id="0" w:name="_GoBack"/>
-      <w:bookmarkEnd w:id="0"/>
-      <w:r>
-        <w:t>it number.</w:t>
+        <w:t>LMT input file.  In this example, 45 is used for the unit number.</w:t>
       </w:r>
     </w:p>
     <w:p>
@@ -2627,13 +2596,8 @@
         </w:numPr>
         <w:spacing w:after="0" w:line="240" w:lineRule="auto"/>
       </w:pPr>
-      <w:proofErr w:type="gramStart"/>
-      <w:r>
-        <w:t>and</w:t>
-      </w:r>
-      <w:proofErr w:type="gramEnd"/>
-      <w:r>
-        <w:t xml:space="preserve"> others that may be added in the future.</w:t>
+      <w:r>
+        <w:t>and others that may be added in the future.</w:t>
       </w:r>
     </w:p>
     <w:p>
@@ -2686,15 +2650,7 @@
         <w:t>4</w:t>
       </w:r>
       <w:r>
-        <w:t>.  </w:t>
-      </w:r>
-      <w:proofErr w:type="gramStart"/>
-      <w:r>
-        <w:t>THKSAT(</w:t>
-      </w:r>
-      <w:proofErr w:type="gramEnd"/>
-      <w:r>
-        <w:t>NCOL,NROW,NLAY)  +        <w:t>.  THKSAT(NCOL,NROW,NLAY)   </w:t>
       </w:r>
     </w:p>
@@ -2750,13 +2706,8 @@
         </w:numPr>
         <w:spacing w:after="0" w:line="240" w:lineRule="auto"/>
       </w:pPr>
-      <w:proofErr w:type="gramStart"/>
-      <w:r>
-        <w:t>LABEL(</w:t>
-      </w:r>
-      <w:proofErr w:type="gramEnd"/>
-      <w:r>
-        <w:t>character*16)—a character string equal to ‘THKSAT’, the identifier for the  +      <w:r>
+        <w:t>LABEL(character*16)—a character string equal to ‘THKSAT’, the identifier for the   saturated cell thickness array.  </w:t>
       </w:r>
@@ -2845,15 +2796,7 @@
         <w:t>6</w:t>
       </w:r>
       <w:r>
-        <w:t>.  </w:t>
-      </w:r>
-      <w:proofErr w:type="gramStart"/>
-      <w:r>
-        <w:t>QX(</w:t>
-      </w:r>
-      <w:proofErr w:type="gramEnd"/>
-      <w:r>
-        <w:t>NCOL,NROW,NLAY)  +        <w:t>.  QX(NCOL,NROW,NLAY)   </w:t>
       </w:r>
     </w:p>
@@ -2866,13 +2809,8 @@
         </w:numPr>
         <w:spacing w:after="0" w:line="240" w:lineRule="auto"/>
       </w:pPr>
-      <w:proofErr w:type="gramStart"/>
-      <w:r>
-        <w:t>LABEL(</w:t>
-      </w:r>
-      <w:proofErr w:type="gramEnd"/>
-      <w:r>
-        <w:t>character*16)—a character string equal to ‘QXX’, the identifier for the QX array.  +      <w:r>
+        <w:t>LABEL(character*16)—a character string equal to ‘QXX’, the identifier for the QX array.   </w:t>
       </w:r>
     </w:p>
@@ -2941,15 +2879,7 @@
         <w:t>8</w:t>
       </w:r>
       <w:r>
-        <w:t>.  </w:t>
-      </w:r>
-      <w:proofErr w:type="gramStart"/>
-      <w:r>
-        <w:t>QY(</w:t>
-      </w:r>
-      <w:proofErr w:type="gramEnd"/>
-      <w:r>
-        <w:t>NCOL,NROW,NLAY)  +        <w:t>.  QY(NCOL,NROW,NLAY)   </w:t>
       </w:r>
     </w:p>
@@ -2962,13 +2892,8 @@
         </w:numPr>
         <w:spacing w:after="0" w:line="240" w:lineRule="auto"/>
       </w:pPr>
-      <w:proofErr w:type="gramStart"/>
-      <w:r>
-        <w:t>LABEL(</w:t>
-      </w:r>
-      <w:proofErr w:type="gramEnd"/>
-      <w:r>
-        <w:t>character*16)—a character string equal to ‘QYY’, the identifier for the QY array.  +      <w:r>
+        <w:t>LABEL(character*16)—a character string equal to ‘QYY’, the identifier for the QY array.   </w:t>
       </w:r>
     </w:p>
@@ -3055,15 +2980,7 @@
         <w:t>10</w:t>
       </w:r>
       <w:r>
-        <w:t>.  </w:t>
-      </w:r>
-      <w:proofErr w:type="gramStart"/>
-      <w:r>
-        <w:t>QZ(</w:t>
-      </w:r>
-      <w:proofErr w:type="gramEnd"/>
-      <w:r>
-        <w:t>NCOL,NROW,NLAY)  +        <w:t>.  QZ(NCOL,NROW,NLAY)   </w:t>
       </w:r>
     </w:p>
@@ -3076,13 +2993,8 @@
         </w:numPr>
         <w:spacing w:after="0" w:line="240" w:lineRule="auto"/>
       </w:pPr>
-      <w:proofErr w:type="gramStart"/>
-      <w:r>
-        <w:t>LABEL(</w:t>
-      </w:r>
-      <w:proofErr w:type="gramEnd"/>
-      <w:r>
-        <w:t xml:space="preserve">character*16)—a character string equal to ‘QZZ’, the identifier for the QZ array. </w:t>
+      <w:r>
+        <w:t xml:space="preserve">LABEL(character*16)—a character string equal to ‘QZZ’, the identifier for the QZ array. </w:t>
       </w:r>
     </w:p>
     <w:p>
@@ -3169,15 +3081,7 @@
         <w:t>2</w:t>
       </w:r>
       <w:r>
-        <w:t>.  </w:t>
-      </w:r>
-      <w:proofErr w:type="gramStart"/>
-      <w:r>
-        <w:t>QSTO(</w:t>
-      </w:r>
-      <w:proofErr w:type="gramEnd"/>
-      <w:r>
-        <w:t>NCOL,NROW,NLAY)  +        <w:t>.  QSTO(NCOL,NROW,NLAY)   </w:t>
       </w:r>
     </w:p>
@@ -3190,13 +3094,8 @@
         </w:numPr>
         <w:spacing w:after="0" w:line="240" w:lineRule="auto"/>
       </w:pPr>
-      <w:proofErr w:type="gramStart"/>
-      <w:r>
-        <w:t>LABEL(</w:t>
-      </w:r>
-      <w:proofErr w:type="gramEnd"/>
-      <w:r>
-        <w:t>character*16)—a character string equal to ‘STO’, the identifier for the QSTO array.  +      <w:r>
+        <w:t>LABEL(character*16)—a character string equal to ‘STO’, the identifier for the QSTO array.   </w:t>
       </w:r>
     </w:p>
@@ -3244,13 +3143,8 @@
         </w:numPr>
         <w:spacing w:after="0" w:line="240" w:lineRule="auto"/>
       </w:pPr>
-      <w:proofErr w:type="gramStart"/>
-      <w:r>
-        <w:t>LABEL(</w:t>
-      </w:r>
-      <w:proofErr w:type="gramEnd"/>
-      <w:r>
-        <w:t>character*16)—a character string equal to ‘CNH’, the identifier for constant-head boundaries. +      <w:r>
+        <w:t>LABEL(character*16)—a character string equal to ‘CNH’, the identifier for constant-head boundaries.  </w:t>
       </w:r>
     </w:p>
@@ -3405,13 +3299,8 @@
         </w:numPr>
         <w:spacing w:after="0" w:line="240" w:lineRule="auto"/>
       </w:pPr>
-      <w:proofErr w:type="gramStart"/>
-      <w:r>
-        <w:t>LABEL(</w:t>
-      </w:r>
-      <w:proofErr w:type="gramEnd"/>
-      <w:r>
-        <w:t xml:space="preserve">character*16)—a character string equal to ‘WEL’, the identifier for wells. </w:t>
+      <w:r>
+        <w:t xml:space="preserve">LABEL(character*16)—a character string equal to ‘WEL’, the identifier for wells. </w:t>
       </w:r>
     </w:p>
     <w:p>
@@ -3567,13 +3456,8 @@
         </w:numPr>
         <w:spacing w:after="0" w:line="240" w:lineRule="auto"/>
       </w:pPr>
-      <w:proofErr w:type="gramStart"/>
-      <w:r>
-        <w:t>LABEL(</w:t>
-      </w:r>
-      <w:proofErr w:type="gramEnd"/>
-      <w:r>
-        <w:t xml:space="preserve">character*16)—a character string equal to ‘DRN’, the identifier for drains. </w:t>
+      <w:r>
+        <w:t xml:space="preserve">LABEL(character*16)—a character string equal to ‘DRN’, the identifier for drains. </w:t>
       </w:r>
     </w:p>
     <w:p>
@@ -3742,15 +3626,7 @@
         <w:t>20</w:t>
       </w:r>
       <w:r>
-        <w:t>.  </w:t>
-      </w:r>
-      <w:proofErr w:type="gramStart"/>
-      <w:r>
-        <w:t>IRCH(</w:t>
-      </w:r>
-      <w:proofErr w:type="gramEnd"/>
-      <w:r>
-        <w:t>NCOL,NROW)  +        <w:t>.  IRCH(NCOL,NROW)   </w:t>
       </w:r>
     </w:p>
@@ -3765,15 +3641,7 @@
         <w:t>21</w:t>
       </w:r>
       <w:r>
-        <w:t>.  </w:t>
-      </w:r>
-      <w:proofErr w:type="gramStart"/>
-      <w:r>
-        <w:t>RECH(</w:t>
-      </w:r>
-      <w:proofErr w:type="gramEnd"/>
-      <w:r>
-        <w:t>NCOL,NROW)  +        <w:t>.  RECH(NCOL,NROW)   </w:t>
       </w:r>
     </w:p>
@@ -3786,13 +3654,8 @@
         </w:numPr>
         <w:spacing w:after="0" w:line="240" w:lineRule="auto"/>
       </w:pPr>
-      <w:proofErr w:type="gramStart"/>
-      <w:r>
-        <w:t>LABEL(</w:t>
-      </w:r>
-      <w:proofErr w:type="gramEnd"/>
-      <w:r>
-        <w:t xml:space="preserve">character*16)—a character string equal to ‘RCH’, the identifier for recharge. </w:t>
+      <w:r>
+        <w:t xml:space="preserve">LABEL(character*16)—a character string equal to ‘RCH’, the identifier for recharge. </w:t>
       </w:r>
     </w:p>
     <w:p>
@@ -3904,15 +3767,7 @@
         <w:t>3</w:t>
       </w:r>
       <w:r>
-        <w:t>.  </w:t>
-      </w:r>
-      <w:proofErr w:type="gramStart"/>
-      <w:r>
-        <w:t>IEVT(</w:t>
-      </w:r>
-      <w:proofErr w:type="gramEnd"/>
-      <w:r>
-        <w:t>NCOL,NROW)  +        <w:t>.  IEVT(NCOL,NROW)   </w:t>
       </w:r>
     </w:p>
@@ -3927,15 +3782,7 @@
         <w:t>4</w:t>
       </w:r>
       <w:r>
-        <w:t>.  </w:t>
-      </w:r>
-      <w:proofErr w:type="gramStart"/>
-      <w:r>
-        <w:t>EVTR(</w:t>
-      </w:r>
-      <w:proofErr w:type="gramEnd"/>
-      <w:r>
-        <w:t>NCOL,NROW)  +        <w:t>.  EVTR(NCOL,NROW)   </w:t>
       </w:r>
     </w:p>
@@ -3948,13 +3795,8 @@
         </w:numPr>
         <w:spacing w:after="0" w:line="240" w:lineRule="auto"/>
       </w:pPr>
-      <w:proofErr w:type="gramStart"/>
-      <w:r>
-        <w:t>LABEL(</w:t>
-      </w:r>
-      <w:proofErr w:type="gramEnd"/>
-      <w:r>
-        <w:t>character*16)—a character string equal to ‘EVT’, the identifier for evapotranspiration.  +      <w:r>
+        <w:t>LABEL(character*16)—a character string equal to ‘EVT’, the identifier for evapotranspiration.   </w:t>
       </w:r>
     </w:p>
@@ -4034,13 +3876,8 @@
         </w:numPr>
         <w:spacing w:after="0" w:line="240" w:lineRule="auto"/>
       </w:pPr>
-      <w:proofErr w:type="gramStart"/>
-      <w:r>
-        <w:t>LABEL(</w:t>
-      </w:r>
-      <w:proofErr w:type="gramEnd"/>
-      <w:r>
-        <w:t xml:space="preserve">character*16)—a character string equal to ‘RIV’, the identifier for rivers. </w:t>
+      <w:r>
+        <w:t xml:space="preserve">LABEL(character*16)—a character string equal to ‘RIV’, the identifier for rivers. </w:t>
       </w:r>
     </w:p>
     <w:p>
@@ -4195,13 +4032,8 @@
         </w:numPr>
         <w:spacing w:after="0" w:line="240" w:lineRule="auto"/>
       </w:pPr>
-      <w:proofErr w:type="gramStart"/>
-      <w:r>
-        <w:t>LABEL(</w:t>
-      </w:r>
-      <w:proofErr w:type="gramEnd"/>
-      <w:r>
-        <w:t>character*16)—a character string equal to ‘GHB’, the identifier for general- head-dependent boundaries. +      <w:r>
+        <w:t>LABEL(character*16)—a character string equal to ‘GHB’, the identifier for general- head-dependent boundaries.  </w:t>
       </w:r>
     </w:p>
@@ -4497,13 +4329,8 @@
         </w:numPr>
         <w:spacing w:after="0" w:line="240" w:lineRule="auto"/>
       </w:pPr>
-      <w:proofErr w:type="gramStart"/>
-      <w:r>
-        <w:t>LABEL(</w:t>
-      </w:r>
-      <w:proofErr w:type="gramEnd"/>
-      <w:r>
-        <w:t xml:space="preserve">character*16)—a character string equal to ‘RES’, the identifier for reservoirs. </w:t>
+      <w:r>
+        <w:t xml:space="preserve">LABEL(character*16)—a character string equal to ‘RES’, the identifier for reservoirs. </w:t>
       </w:r>
     </w:p>
     <w:p>
@@ -4643,13 +4470,8 @@
         </w:numPr>
         <w:spacing w:after="0" w:line="240" w:lineRule="auto"/>
       </w:pPr>
-      <w:proofErr w:type="gramStart"/>
-      <w:r>
-        <w:t>LABEL(</w:t>
-      </w:r>
-      <w:proofErr w:type="gramEnd"/>
-      <w:r>
-        <w:t>character*16)—a character string equal to ‘FHB’, the identifier for the FHB flow term. +      <w:r>
+        <w:t>LABEL(character*16)—a character string equal to ‘FHB’, the identifier for the FHB flow term.  </w:t>
       </w:r>
     </w:p>
@@ -4808,13 +4630,8 @@
         </w:numPr>
         <w:spacing w:after="0" w:line="240" w:lineRule="auto"/>
       </w:pPr>
-      <w:proofErr w:type="gramStart"/>
-      <w:r>
-        <w:t>LABEL(</w:t>
-      </w:r>
-      <w:proofErr w:type="gramEnd"/>
-      <w:r>
-        <w:t>character*16)—a character string equal to ‘</w:t>
+      <w:r>
+        <w:t>LABEL(character*16)—a character string equal to ‘</w:t>
       </w:r>
       <w:r>
         <w:t>DRT</w:t>
@@ -5181,34 +4998,18 @@
         <w:spacing w:after="0" w:line="240" w:lineRule="auto"/>
       </w:pPr>
       <w:r>
-        <w:t xml:space="preserve">F39. </w:t>
-      </w:r>
-      <w:proofErr w:type="gramStart"/>
-      <w:r>
-        <w:t>IETS</w:t>
-      </w:r>
-      <w:r>
-        <w:t>(</w:t>
-      </w:r>
-      <w:proofErr w:type="gramEnd"/>
-      <w:r>
-        <w:t>NCOL,NROW)</w:t>
-      </w:r>
-    </w:p>
-    <w:p>
-      <w:pPr>
-        <w:spacing w:after="0" w:line="240" w:lineRule="auto"/>
-      </w:pPr>
-      <w:r>
-        <w:t xml:space="preserve">F40. </w:t>
-      </w:r>
-      <w:proofErr w:type="gramStart"/>
-      <w:r>
-        <w:t>ETSR(</w:t>
-      </w:r>
-      <w:proofErr w:type="gramEnd"/>
-      <w:r>
-        <w:t>NCOL,NROW)</w:t>
+        <w:t>F39. IETS</w:t>
+      </w:r>
+      <w:r>
+        <w:t>(NCOL,NROW)</w:t>
+      </w:r>
+    </w:p>
+    <w:p>
+      <w:pPr>
+        <w:spacing w:after="0" w:line="240" w:lineRule="auto"/>
+      </w:pPr>
+      <w:r>
+        <w:t>F40. ETSR(NCOL,NROW)</w:t>
       </w:r>
     </w:p>
     <w:p>
@@ -5220,13 +5021,8 @@
         </w:numPr>
         <w:spacing w:after="0" w:line="240" w:lineRule="auto"/>
       </w:pPr>
-      <w:proofErr w:type="gramStart"/>
-      <w:r>
-        <w:t>LABEL(</w:t>
-      </w:r>
-      <w:proofErr w:type="gramEnd"/>
-      <w:r>
-        <w:t>character*16)—a character string equal to ‘</w:t>
+      <w:r>
+        <w:t>LABEL(character*16)—a character string equal to ‘</w:t>
       </w:r>
       <w:r>
         <w:t>ETS</w:t>
@@ -5346,13 +5142,8 @@
         </w:numPr>
         <w:spacing w:after="0" w:line="240" w:lineRule="auto"/>
       </w:pPr>
-      <w:proofErr w:type="gramStart"/>
-      <w:r>
-        <w:t>LABEL(</w:t>
-      </w:r>
-      <w:proofErr w:type="gramEnd"/>
-      <w:r>
-        <w:t>character*16)—a character string equal to ‘MNW’, the identifier for the MNW flow term. +      <w:r>
+        <w:t>LABEL(character*16)—a character string equal to ‘MNW’, the identifier for the MNW flow term.  </w:t>
       </w:r>
     </w:p>
@@ -5498,18 +5289,10 @@
         <w:spacing w:after="0" w:line="240" w:lineRule="auto"/>
       </w:pPr>
       <w:r>
-        <w:t xml:space="preserve">F44. </w:t>
-      </w:r>
-      <w:proofErr w:type="gramStart"/>
-      <w:r>
-        <w:t>IUZFRCH</w:t>
-      </w:r>
-      <w:r>
-        <w:t>(</w:t>
-      </w:r>
-      <w:proofErr w:type="gramEnd"/>
-      <w:r>
-        <w:t>NCOL,NROW)</w:t>
+        <w:t>F44. IUZFRCH</w:t>
+      </w:r>
+      <w:r>
+        <w:t>(NCOL,NROW)</w:t>
       </w:r>
     </w:p>
     <w:p>
@@ -5520,13 +5303,8 @@
         <w:lastRenderedPageBreak/>
         <w:t xml:space="preserve">F45. </w:t>
       </w:r>
-      <w:proofErr w:type="gramStart"/>
-      <w:r>
-        <w:t>UZFLWT(</w:t>
-      </w:r>
-      <w:proofErr w:type="gramEnd"/>
-      <w:r>
-        <w:t>NCOL,NROW)</w:t>
+      <w:r>
+        <w:t>UZFLWT(NCOL,NROW)</w:t>
       </w:r>
     </w:p>
     <w:p>
@@ -5611,31 +5389,15 @@
         <w:spacing w:after="0" w:line="240" w:lineRule="auto"/>
       </w:pPr>
       <w:r>
-        <w:t xml:space="preserve">F47. </w:t>
-      </w:r>
-      <w:proofErr w:type="gramStart"/>
-      <w:r>
-        <w:t>IGWET(</w:t>
-      </w:r>
-      <w:proofErr w:type="gramEnd"/>
-      <w:r>
-        <w:t>NCOL,NROW)</w:t>
-      </w:r>
-    </w:p>
-    <w:p>
-      <w:pPr>
-        <w:spacing w:after="0" w:line="240" w:lineRule="auto"/>
-      </w:pPr>
-      <w:r>
-        <w:t xml:space="preserve">F48. </w:t>
-      </w:r>
-      <w:proofErr w:type="gramStart"/>
-      <w:r>
-        <w:t>GWET(</w:t>
-      </w:r>
-      <w:proofErr w:type="gramEnd"/>
-      <w:r>
-        <w:t>NCOL,NROW)</w:t>
+        <w:t>F47. IGWET(NCOL,NROW)</w:t>
+      </w:r>
+    </w:p>
+    <w:p>
+      <w:pPr>
+        <w:spacing w:after="0" w:line="240" w:lineRule="auto"/>
+      </w:pPr>
+      <w:r>
+        <w:t>F48. GWET(NCOL,NROW)</w:t>
       </w:r>
     </w:p>
     <w:p>
@@ -5795,15 +5557,7 @@
         <w:spacing w:after="0" w:line="240" w:lineRule="auto"/>
       </w:pPr>
       <w:r>
-        <w:t xml:space="preserve">F50. </w:t>
-      </w:r>
-      <w:proofErr w:type="gramStart"/>
-      <w:r>
-        <w:t>RTSOLWC(</w:t>
-      </w:r>
-      <w:proofErr w:type="gramEnd"/>
-      <w:r>
-        <w:t>NCOL,NROW,NLAY)</w:t>
+        <w:t>F50. RTSOLWC(NCOL,NROW,NLAY)</w:t>
       </w:r>
     </w:p>
     <w:p>
@@ -5876,7 +5630,6 @@
       <w:r>
         <w:t xml:space="preserve">F52. </w:t>
       </w:r>
-      <w:proofErr w:type="gramStart"/>
       <w:r>
         <w:t>RTSOLFL</w:t>
       </w:r>
@@ -5889,7 +5642,6 @@
         </w:rPr>
         <w:t>(</w:t>
       </w:r>
-      <w:proofErr w:type="gramEnd"/>
       <w:r>
         <w:t>NCOL,NROW,NLAY)</w:t>
       </w:r>
@@ -5931,7 +5683,6 @@
         </w:numPr>
         <w:spacing w:after="0" w:line="240" w:lineRule="auto"/>
       </w:pPr>
-      <w:proofErr w:type="gramStart"/>
       <w:r>
         <w:t>RTSOL</w:t>
       </w:r>
@@ -5939,11 +5690,7 @@
         <w:t>FL</w:t>
       </w:r>
       <w:r>
-        <w:t>(</w:t>
-      </w:r>
-      <w:proofErr w:type="gramEnd"/>
-      <w:r>
-        <w:t>NCOL,NROW,NLAY)</w:t>
+        <w:t>(NCOL,NROW,NLAY)</w:t>
       </w:r>
       <w:r>
         <w:t xml:space="preserve"> – </w:t>
@@ -5984,16 +5731,11 @@
       <w:r>
         <w:t xml:space="preserve">F54. </w:t>
       </w:r>
-      <w:proofErr w:type="gramStart"/>
       <w:r>
         <w:t>RTSOLDS</w:t>
       </w:r>
       <w:r>
-        <w:t>(</w:t>
-      </w:r>
-      <w:proofErr w:type="gramEnd"/>
-      <w:r>
-        <w:t>NCOL,NROW,NLAY)</w:t>
+        <w:t>(NCOL,NROW,NLAY)</w:t>
       </w:r>
     </w:p>
     <w:p>
@@ -6032,7 +5774,6 @@
           <w:numId w:val="25"/>
         </w:numPr>
       </w:pPr>
-      <w:proofErr w:type="gramStart"/>
       <w:r>
         <w:t>RTSOL</w:t>
       </w:r>
@@ -6040,11 +5781,7 @@
         <w:t>DS</w:t>
       </w:r>
       <w:r>
-        <w:t>(</w:t>
-      </w:r>
-      <w:proofErr w:type="gramEnd"/>
-      <w:r>
-        <w:t xml:space="preserve">NCOL,NROW,NLAY) – volumetric flow rates (L3T-1) </w:t>
+        <w:t xml:space="preserve">(NCOL,NROW,NLAY) – volumetric flow rates (L3T-1) </w:t>
       </w:r>
       <w:r>
         <w:t xml:space="preserve">released from or accumulated in transient </w:t>
@@ -6081,15 +5818,7 @@
         <w:spacing w:after="0" w:line="240" w:lineRule="auto"/>
       </w:pPr>
       <w:r>
-        <w:t xml:space="preserve">F58. </w:t>
-      </w:r>
-      <w:proofErr w:type="gramStart"/>
-      <w:r>
-        <w:t>GRIDET(</w:t>
-      </w:r>
-      <w:proofErr w:type="gramEnd"/>
-      <w:r>
-        <w:t>NCOL,NROW,NLAY)</w:t>
+        <w:t>F58. GRIDET(NCOL,NROW,NLAY)</w:t>
       </w:r>
     </w:p>
     <w:p>
@@ -6175,15 +5904,7 @@
         <w:spacing w:after="0" w:line="240" w:lineRule="auto"/>
       </w:pPr>
       <w:r>
-        <w:t xml:space="preserve">F58. </w:t>
-      </w:r>
-      <w:proofErr w:type="gramStart"/>
-      <w:r>
-        <w:t>IGWET(</w:t>
-      </w:r>
-      <w:proofErr w:type="gramEnd"/>
-      <w:r>
-        <w:t>NCOL,NROW)</w:t>
+        <w:t>F58. IGWET(NCOL,NROW)</w:t>
       </w:r>
     </w:p>
     <w:p>
@@ -6199,7 +5920,6 @@
       <w:r>
         <w:t xml:space="preserve">. </w:t>
       </w:r>
-      <w:proofErr w:type="gramStart"/>
       <w:r>
         <w:t>GW</w:t>
       </w:r>
@@ -6207,11 +5927,7 @@
         <w:t>ET</w:t>
       </w:r>
       <w:r>
-        <w:t>(</w:t>
-      </w:r>
-      <w:proofErr w:type="gramEnd"/>
-      <w:r>
-        <w:t>NCOL,NROW</w:t>
+        <w:t>(NCOL,NROW</w:t>
       </w:r>
       <w:r>
         <w:t>)</w:t>
@@ -6579,7 +6295,6 @@
       <w:r>
         <w:t xml:space="preserve">F63. </w:t>
       </w:r>
-      <w:proofErr w:type="gramStart"/>
       <w:r>
         <w:t>LAK</w:t>
       </w:r>
@@ -6593,11 +6308,7 @@
         <w:t>E</w:t>
       </w:r>
       <w:r>
-        <w:t>(</w:t>
-      </w:r>
-      <w:proofErr w:type="gramEnd"/>
-      <w:r>
-        <w:t>NLKFLWTYP)</w:t>
+        <w:t>(NLKFLWTYP)</w:t>
       </w:r>
     </w:p>
     <w:p>
@@ -6850,8 +6561,16 @@
         <w:rPr>
           <w:i/>
         </w:rPr>
-        <w:t>NLKFLWTYP</w:t>
-      </w:r>
+        <w:t>N</w:t>
+      </w:r>
+      <w:r>
+        <w:rPr>
+          <w:i/>
+        </w:rPr>
+        <w:t>LAKES</w:t>
+      </w:r>
+      <w:bookmarkStart w:id="0" w:name="_GoBack"/>
+      <w:bookmarkEnd w:id="0"/>
       <w:r>
         <w:rPr>
           <w:i/>
@@ -7327,13 +7046,8 @@
       <w:r>
         <w:t xml:space="preserve">. </w:t>
       </w:r>
-      <w:proofErr w:type="gramStart"/>
-      <w:r>
-        <w:t>FLOWTYPE(</w:t>
-      </w:r>
-      <w:proofErr w:type="gramEnd"/>
-      <w:r>
-        <w:t>N</w:t>
+      <w:r>
+        <w:t>FLOWTYPE(N</w:t>
       </w:r>
       <w:r>
         <w:t>FL</w:t>
@@ -8016,17 +7730,9 @@
         <w:rPr>
           <w:color w:val="3366FF"/>
         </w:rPr>
-        <w:t>’</w:t>
-      </w:r>
-      <w:proofErr w:type="gramStart"/>
-      <w:r>
-        <w:rPr>
-          <w:color w:val="3366FF"/>
-        </w:rPr>
-        <w:t>. +        <w:t>’.  </w:t>
       </w:r>
-      <w:proofErr w:type="gramEnd"/>
     </w:p>
     <w:p>
       <w:pPr>
@@ -8327,17 +8033,175 @@
         <w:rPr>
           <w:color w:val="3366FF"/>
         </w:rPr>
-        <w:t>’</w:t>
-      </w:r>
-      <w:proofErr w:type="gramStart"/>
-      <w:r>
+        <w:t>’. +</w:t>
+      </w:r>
+    </w:p>
+    <w:p>
+      <w:pPr>
+        <w:pStyle w:val="ListParagraph"/>
+        <w:numPr>
+          <w:ilvl w:val="0"/>
+          <w:numId w:val="25"/>
+        </w:numPr>
+        <w:spacing w:after="0" w:line="240" w:lineRule="auto"/>
         <w:rPr>
           <w:color w:val="3366FF"/>
         </w:rPr>
-        <w:t>. -</w:t>
-      </w:r>
-      <w:proofErr w:type="gramEnd"/>
+      </w:pPr>
+      <w:r>
+        <w:rPr>
+          <w:color w:val="3366FF"/>
+        </w:rPr>
+        <w:t>NSWRGWET</w:t>
+      </w:r>
+      <w:r>
+        <w:rPr>
+          <w:color w:val="3366FF"/>
+        </w:rPr>
+        <w:t xml:space="preserve"> </w:t>
+      </w:r>
+      <w:r>
+        <w:rPr>
+          <w:color w:val="3366FF"/>
+        </w:rPr>
+        <w:t>– number of SWR reach</w:t>
+      </w:r>
+      <w:r>
+        <w:rPr>
+          <w:color w:val="3366FF"/>
+        </w:rPr>
+        <w:t xml:space="preserve"> GWET values</w:t>
+      </w:r>
+      <w:r>
+        <w:rPr>
+          <w:color w:val="3366FF"/>
+        </w:rPr>
+        <w:t xml:space="preserve"> that will be listed in item F</w:t>
+      </w:r>
+      <w:r>
+        <w:rPr>
+          <w:color w:val="3366FF"/>
+        </w:rPr>
+        <w:t>swr4.</w:t>
+      </w:r>
+    </w:p>
+    <w:p>
+      <w:pPr>
+        <w:spacing w:after="0" w:line="240" w:lineRule="auto"/>
+        <w:ind w:left="360" w:hanging="360"/>
+        <w:rPr>
+          <w:color w:val="3366FF"/>
+        </w:rPr>
+      </w:pPr>
+    </w:p>
+    <w:p>
+      <w:pPr>
+        <w:spacing w:after="0" w:line="240" w:lineRule="auto"/>
+        <w:rPr>
+          <w:i/>
+          <w:color w:val="3366FF"/>
+        </w:rPr>
+      </w:pPr>
+      <w:r>
+        <w:rPr>
+          <w:i/>
+          <w:color w:val="3366FF"/>
+        </w:rPr>
+        <w:t xml:space="preserve">(If </w:t>
+      </w:r>
+      <w:r>
+        <w:rPr>
+          <w:color w:val="3366FF"/>
+        </w:rPr>
+        <w:t>NSWRGWET</w:t>
+      </w:r>
+      <w:r>
+        <w:rPr>
+          <w:i/>
+          <w:color w:val="3366FF"/>
+        </w:rPr>
+        <w:t xml:space="preserve"> </w:t>
+      </w:r>
+      <w:r>
+        <w:rPr>
+          <w:i/>
+          <w:color w:val="3366FF"/>
+        </w:rPr>
+        <w:t xml:space="preserve">&gt;0, there must be </w:t>
+      </w:r>
+      <w:r>
+        <w:rPr>
+          <w:color w:val="3366FF"/>
+        </w:rPr>
+        <w:t>NSWRGWET</w:t>
+      </w:r>
+      <w:r>
+        <w:rPr>
+          <w:i/>
+          <w:color w:val="3366FF"/>
+        </w:rPr>
+        <w:t xml:space="preserve"> </w:t>
+      </w:r>
+      <w:r>
+        <w:rPr>
+          <w:i/>
+          <w:color w:val="3366FF"/>
+        </w:rPr>
+        <w:t>records of F</w:t>
+      </w:r>
+      <w:r>
+        <w:rPr>
+          <w:i/>
+          <w:color w:val="3366FF"/>
+        </w:rPr>
+        <w:t>swr4</w:t>
+      </w:r>
+      <w:r>
+        <w:rPr>
+          <w:i/>
+          <w:color w:val="3366FF"/>
+        </w:rPr>
+        <w:t xml:space="preserve">) </w:t>
+      </w:r>
+    </w:p>
+    <w:p>
+      <w:pPr>
+        <w:spacing w:after="0" w:line="240" w:lineRule="auto"/>
+        <w:rPr>
+          <w:color w:val="3366FF"/>
+        </w:rPr>
+      </w:pPr>
+      <w:r>
+        <w:rPr>
+          <w:color w:val="3366FF"/>
+        </w:rPr>
+        <w:t>F</w:t>
+      </w:r>
+      <w:r>
+        <w:rPr>
+          <w:color w:val="3366FF"/>
+        </w:rPr>
+        <w:t>swr4</w:t>
+      </w:r>
+      <w:r>
+        <w:rPr>
+          <w:color w:val="3366FF"/>
+        </w:rPr>
+        <w:t xml:space="preserve">. IL, IR, IC, </w:t>
+      </w:r>
+      <w:r>
+        <w:rPr>
+          <w:color w:val="3366FF"/>
+        </w:rPr>
+        <w:t>QSWR</w:t>
+      </w:r>
+      <w:r>
+        <w:rPr>
+          <w:color w:val="3366FF"/>
+        </w:rPr>
+        <w:t>GWET</w:t>
+      </w:r>
     </w:p>
     <w:p>
       <w:pPr>
@@ -8355,154 +8219,192 @@
         <w:rPr>
           <w:color w:val="3366FF"/>
         </w:rPr>
-        <w:t>NSWRGWET</w:t>
-      </w:r>
-      <w:r>
+        <w:t>IL, IR, IC – cell indices of each SFR cell.</w:t>
+      </w:r>
+    </w:p>
+    <w:p>
+      <w:pPr>
+        <w:pStyle w:val="ListParagraph"/>
+        <w:numPr>
+          <w:ilvl w:val="0"/>
+          <w:numId w:val="25"/>
+        </w:numPr>
+        <w:spacing w:after="0" w:line="240" w:lineRule="auto"/>
         <w:rPr>
           <w:color w:val="3366FF"/>
         </w:rPr>
+      </w:pPr>
+      <w:r>
+        <w:rPr>
+          <w:color w:val="3366FF"/>
+        </w:rPr>
+        <w:t>QSWRGWET</w:t>
+      </w:r>
+      <w:r>
+        <w:rPr>
+          <w:color w:val="3366FF"/>
+        </w:rPr>
         <w:t xml:space="preserve"> </w:t>
       </w:r>
       <w:r>
         <w:rPr>
           <w:color w:val="3366FF"/>
         </w:rPr>
-        <w:t>– number of SWR reach</w:t>
+        <w:t xml:space="preserve">– </w:t>
       </w:r>
       <w:r>
         <w:rPr>
           <w:color w:val="3366FF"/>
         </w:rPr>
-        <w:t xml:space="preserve"> GWET values</w:t>
+        <w:t>SWR groundwater ET</w:t>
       </w:r>
       <w:r>
         <w:rPr>
           <w:color w:val="3366FF"/>
         </w:rPr>
-        <w:t xml:space="preserve"> that will be listed in item F</w:t>
+        <w:t xml:space="preserve"> </w:t>
       </w:r>
       <w:r>
         <w:rPr>
           <w:color w:val="3366FF"/>
         </w:rPr>
-        <w:t>swr4.</w:t>
+        <w:t>for the cell at location IL, IR, and IC (L3T-1).</w:t>
       </w:r>
     </w:p>
     <w:p>
       <w:pPr>
         <w:spacing w:after="0" w:line="240" w:lineRule="auto"/>
         <w:ind w:left="360" w:hanging="360"/>
-        <w:rPr>
-          <w:color w:val="3366FF"/>
-        </w:rPr>
-      </w:pPr>
-    </w:p>
-    <w:p>
-      <w:pPr>
-        <w:spacing w:after="0" w:line="240" w:lineRule="auto"/>
-        <w:rPr>
-          <w:i/>
-          <w:color w:val="3366FF"/>
-        </w:rPr>
-      </w:pPr>
-      <w:r>
-        <w:rPr>
-          <w:i/>
-          <w:color w:val="3366FF"/>
+      </w:pPr>
+    </w:p>
+    <w:p>
+      <w:pPr>
+        <w:spacing w:after="0" w:line="240" w:lineRule="auto"/>
+        <w:ind w:left="360" w:hanging="360"/>
+      </w:pPr>
+      <w:r>
+        <w:t xml:space="preserve"> </w:t>
+      </w:r>
+      <w:r>
+        <w:t>(If “CONNECT SFR LAK” is present in PCKGTXT, read F71 through F</w:t>
+      </w:r>
+      <w:r>
+        <w:t>72</w:t>
+      </w:r>
+      <w:r>
+        <w:t>)</w:t>
+      </w:r>
+    </w:p>
+    <w:p>
+      <w:pPr>
+        <w:spacing w:after="0" w:line="240" w:lineRule="auto"/>
+      </w:pPr>
+      <w:r>
+        <w:t>F</w:t>
+      </w:r>
+      <w:r>
+        <w:t>71</w:t>
+      </w:r>
+      <w:r>
+        <w:t>. KPER, KSTP, LABEL, NSFRLAK</w:t>
+      </w:r>
+    </w:p>
+    <w:p>
+      <w:pPr>
+        <w:pStyle w:val="ListParagraph"/>
+        <w:numPr>
+          <w:ilvl w:val="0"/>
+          <w:numId w:val="25"/>
+        </w:numPr>
+        <w:spacing w:after="0" w:line="240" w:lineRule="auto"/>
+      </w:pPr>
+      <w:r>
+        <w:t xml:space="preserve">LABEL </w:t>
+      </w:r>
+      <w:r>
+        <w:t>(character*16)</w:t>
+      </w:r>
+      <w:r>
+        <w:t xml:space="preserve"> </w:t>
+      </w:r>
+      <w:r>
+        <w:t xml:space="preserve">– </w:t>
+      </w:r>
+      <w:r>
+        <w:t>A</w:t>
+      </w:r>
+      <w:r>
+        <w:t xml:space="preserve"> character string equal to</w:t>
+      </w:r>
+      <w:r>
+        <w:t xml:space="preserve"> ‘CONNECT SFR LAK’, an identifier for SFR-LAK interaction fluxes (e.g., streams pouring into lakes and/or outflow from a lake into a stream, natural or managed [specified] release)</w:t>
+      </w:r>
+    </w:p>
+    <w:p>
+      <w:pPr>
+        <w:pStyle w:val="ListParagraph"/>
+        <w:numPr>
+          <w:ilvl w:val="0"/>
+          <w:numId w:val="25"/>
+        </w:numPr>
+        <w:spacing w:after="0" w:line="240" w:lineRule="auto"/>
+      </w:pPr>
+      <w:r>
+        <w:t>NSFRLAK</w:t>
+      </w:r>
+      <w:r>
+        <w:t xml:space="preserve"> – Number of SFR-LAK connections</w:t>
+      </w:r>
+    </w:p>
+    <w:p>
+      <w:pPr>
+        <w:spacing w:after="0" w:line="240" w:lineRule="auto"/>
+      </w:pPr>
+    </w:p>
+    <w:p>
+      <w:pPr>
+        <w:spacing w:after="0" w:line="240" w:lineRule="auto"/>
+        <w:rPr>
+          <w:i/>
+        </w:rPr>
+      </w:pPr>
+      <w:r>
+        <w:rPr>
+          <w:i/>
         </w:rPr>
         <w:t xml:space="preserve">(If </w:t>
       </w:r>
       <w:r>
-        <w:rPr>
-          <w:color w:val="3366FF"/>
-        </w:rPr>
-        <w:t>NSWRGWET</w:t>
-      </w:r>
-      <w:r>
-        <w:rPr>
-          <w:i/>
-          <w:color w:val="3366FF"/>
-        </w:rPr>
-        <w:t xml:space="preserve"> </w:t>
-      </w:r>
-      <w:r>
-        <w:rPr>
-          <w:i/>
-          <w:color w:val="3366FF"/>
+        <w:t>NSFRLAK</w:t>
+      </w:r>
+      <w:r>
+        <w:rPr>
+          <w:i/>
         </w:rPr>
         <w:t xml:space="preserve">&gt;0, there must be </w:t>
       </w:r>
       <w:r>
-        <w:rPr>
-          <w:color w:val="3366FF"/>
-        </w:rPr>
-        <w:t>NSWRGWET</w:t>
-      </w:r>
-      <w:r>
-        <w:rPr>
-          <w:i/>
-          <w:color w:val="3366FF"/>
-        </w:rPr>
-        <w:t xml:space="preserve"> </w:t>
-      </w:r>
-      <w:r>
-        <w:rPr>
-          <w:i/>
-          <w:color w:val="3366FF"/>
-        </w:rPr>
-        <w:t>records of F</w:t>
-      </w:r>
-      <w:r>
-        <w:rPr>
-          <w:i/>
-          <w:color w:val="3366FF"/>
-        </w:rPr>
-        <w:t>swr4</w:t>
-      </w:r>
-      <w:r>
-        <w:rPr>
-          <w:i/>
-          <w:color w:val="3366FF"/>
-        </w:rPr>
-        <w:t xml:space="preserve">) </w:t>
-      </w:r>
-    </w:p>
-    <w:p>
-      <w:pPr>
-        <w:spacing w:after="0" w:line="240" w:lineRule="auto"/>
-        <w:rPr>
-          <w:color w:val="3366FF"/>
-        </w:rPr>
-      </w:pPr>
-      <w:r>
-        <w:rPr>
-          <w:color w:val="3366FF"/>
-        </w:rPr>
-        <w:t>F</w:t>
-      </w:r>
-      <w:r>
-        <w:rPr>
-          <w:color w:val="3366FF"/>
-        </w:rPr>
-        <w:t>swr4</w:t>
-      </w:r>
-      <w:r>
-        <w:rPr>
-          <w:color w:val="3366FF"/>
-        </w:rPr>
-        <w:t xml:space="preserve">. IL, IR, IC, </w:t>
-      </w:r>
-      <w:r>
-        <w:rPr>
-          <w:color w:val="3366FF"/>
-        </w:rPr>
-        <w:t>QSWR</w:t>
-      </w:r>
-      <w:r>
-        <w:rPr>
-          <w:color w:val="3366FF"/>
-        </w:rPr>
-        <w:t>GWET</w:t>
+        <w:t>NSFRLAK</w:t>
+      </w:r>
+      <w:r>
+        <w:rPr>
+          <w:i/>
+        </w:rPr>
+        <w:t xml:space="preserve"> records of F</w:t>
+      </w:r>
+      <w:r>
+        <w:rPr>
+          <w:i/>
+        </w:rPr>
+        <w:t>72)</w:t>
+      </w:r>
+    </w:p>
+    <w:p>
+      <w:pPr>
+        <w:spacing w:after="0" w:line="240" w:lineRule="auto"/>
+      </w:pPr>
+      <w:r>
+        <w:t>F72. J, LAKSFR, SWLAK, 0</w:t>
       </w:r>
     </w:p>
     <w:p>
@@ -8513,15 +8415,12 @@
           <w:numId w:val="25"/>
         </w:numPr>
         <w:spacing w:after="0" w:line="240" w:lineRule="auto"/>
-        <w:rPr>
-          <w:color w:val="3366FF"/>
-        </w:rPr>
-      </w:pPr>
-      <w:r>
-        <w:rPr>
-          <w:color w:val="3366FF"/>
-        </w:rPr>
-        <w:t>IL, IR, IC – cell indices of each SFR cell.</w:t>
+      </w:pPr>
+      <w:r>
+        <w:t xml:space="preserve">J – </w:t>
+      </w:r>
+      <w:r>
+        <w:t>Is the index of the SFR reach, based on where it appears in the reach input section of the SFR input file, from which flow leaves and enters a lake</w:t>
       </w:r>
     </w:p>
     <w:p>
@@ -8532,218 +8431,9 @@
           <w:numId w:val="25"/>
         </w:numPr>
         <w:spacing w:after="0" w:line="240" w:lineRule="auto"/>
-        <w:rPr>
-          <w:color w:val="3366FF"/>
-        </w:rPr>
-      </w:pPr>
-      <w:r>
-        <w:rPr>
-          <w:color w:val="3366FF"/>
-        </w:rPr>
-        <w:t>QSWRGWET</w:t>
-      </w:r>
-      <w:r>
-        <w:rPr>
-          <w:color w:val="3366FF"/>
-        </w:rPr>
-        <w:t xml:space="preserve"> </w:t>
-      </w:r>
-      <w:r>
-        <w:rPr>
-          <w:color w:val="3366FF"/>
-        </w:rPr>
-        <w:t xml:space="preserve">– </w:t>
-      </w:r>
-      <w:r>
-        <w:rPr>
-          <w:color w:val="3366FF"/>
-        </w:rPr>
-        <w:t>SWR groundwater ET</w:t>
-      </w:r>
-      <w:r>
-        <w:rPr>
-          <w:color w:val="3366FF"/>
-        </w:rPr>
-        <w:t xml:space="preserve"> </w:t>
-      </w:r>
-      <w:r>
-        <w:rPr>
-          <w:color w:val="3366FF"/>
-        </w:rPr>
-        <w:t>for the cell at location IL, IR, and IC (L3T-1).</w:t>
-      </w:r>
-    </w:p>
-    <w:p>
-      <w:pPr>
-        <w:spacing w:after="0" w:line="240" w:lineRule="auto"/>
-        <w:ind w:left="360" w:hanging="360"/>
-      </w:pPr>
-    </w:p>
-    <w:p>
-      <w:pPr>
-        <w:spacing w:after="0" w:line="240" w:lineRule="auto"/>
-        <w:ind w:left="360" w:hanging="360"/>
-      </w:pPr>
-      <w:r>
-        <w:t xml:space="preserve"> </w:t>
-      </w:r>
-      <w:r>
-        <w:t>(If “CONNECT SFR LAK” is present in PCKGTXT, read F71 through F</w:t>
-      </w:r>
-      <w:r>
-        <w:t>72</w:t>
-      </w:r>
-      <w:r>
-        <w:t>)</w:t>
-      </w:r>
-    </w:p>
-    <w:p>
-      <w:pPr>
-        <w:spacing w:after="0" w:line="240" w:lineRule="auto"/>
-      </w:pPr>
-      <w:r>
-        <w:t>F</w:t>
-      </w:r>
-      <w:r>
-        <w:t>71</w:t>
-      </w:r>
-      <w:r>
-        <w:t>. KPER, KSTP, LABEL, NSFRLAK</w:t>
-      </w:r>
-    </w:p>
-    <w:p>
-      <w:pPr>
-        <w:pStyle w:val="ListParagraph"/>
-        <w:numPr>
-          <w:ilvl w:val="0"/>
-          <w:numId w:val="25"/>
-        </w:numPr>
-        <w:spacing w:after="0" w:line="240" w:lineRule="auto"/>
-      </w:pPr>
-      <w:r>
-        <w:t xml:space="preserve">LABEL </w:t>
-      </w:r>
-      <w:r>
-        <w:t>(character*16)</w:t>
-      </w:r>
-      <w:r>
-        <w:t xml:space="preserve"> </w:t>
-      </w:r>
-      <w:r>
-        <w:t xml:space="preserve">– </w:t>
-      </w:r>
-      <w:r>
-        <w:t>A</w:t>
-      </w:r>
-      <w:r>
-        <w:t xml:space="preserve"> character string equal to</w:t>
-      </w:r>
-      <w:r>
-        <w:t xml:space="preserve"> ‘CONNECT SFR LAK’, an identifier for SFR-LAK interaction fluxes (e.g., streams pouring into lakes and/or outflow from a lake into a stream, natural or managed [specified] release)</w:t>
-      </w:r>
-    </w:p>
-    <w:p>
-      <w:pPr>
-        <w:pStyle w:val="ListParagraph"/>
-        <w:numPr>
-          <w:ilvl w:val="0"/>
-          <w:numId w:val="25"/>
-        </w:numPr>
-        <w:spacing w:after="0" w:line="240" w:lineRule="auto"/>
-      </w:pPr>
-      <w:r>
-        <w:t>NSFRLAK</w:t>
-      </w:r>
-      <w:r>
-        <w:t xml:space="preserve"> – Number of SFR-LAK connections</w:t>
-      </w:r>
-    </w:p>
-    <w:p>
-      <w:pPr>
-        <w:spacing w:after="0" w:line="240" w:lineRule="auto"/>
-      </w:pPr>
-    </w:p>
-    <w:p>
-      <w:pPr>
-        <w:spacing w:after="0" w:line="240" w:lineRule="auto"/>
-        <w:rPr>
-          <w:i/>
-        </w:rPr>
-      </w:pPr>
-      <w:r>
-        <w:rPr>
-          <w:i/>
-        </w:rPr>
-        <w:t xml:space="preserve">(If </w:t>
-      </w:r>
-      <w:r>
-        <w:t>NSFRLAK</w:t>
-      </w:r>
-      <w:r>
-        <w:rPr>
-          <w:i/>
-        </w:rPr>
-        <w:t xml:space="preserve">&gt;0, there must be </w:t>
-      </w:r>
-      <w:r>
-        <w:t>NSFRLAK</w:t>
-      </w:r>
-      <w:r>
-        <w:rPr>
-          <w:i/>
-        </w:rPr>
-        <w:t xml:space="preserve"> records of F</w:t>
-      </w:r>
-      <w:r>
-        <w:rPr>
-          <w:i/>
-        </w:rPr>
-        <w:t>72)</w:t>
-      </w:r>
-    </w:p>
-    <w:p>
-      <w:pPr>
-        <w:spacing w:after="0" w:line="240" w:lineRule="auto"/>
-      </w:pPr>
-      <w:r>
-        <w:t>F72. J, LAKSFR, SWLAK, 0</w:t>
-      </w:r>
-    </w:p>
-    <w:p>
-      <w:pPr>
-        <w:pStyle w:val="ListParagraph"/>
-        <w:numPr>
-          <w:ilvl w:val="0"/>
-          <w:numId w:val="25"/>
-        </w:numPr>
-        <w:spacing w:after="0" w:line="240" w:lineRule="auto"/>
-      </w:pPr>
-      <w:r>
-        <w:t xml:space="preserve">J – </w:t>
-      </w:r>
-      <w:r>
-        <w:t>Is the index of the SFR reach, based on where it appears in the reach input section of the SFR input file, from which flow leaves and enters a lake</w:t>
-      </w:r>
-    </w:p>
-    <w:p>
-      <w:pPr>
-        <w:pStyle w:val="ListParagraph"/>
-        <w:numPr>
-          <w:ilvl w:val="0"/>
-          <w:numId w:val="25"/>
-        </w:numPr>
-        <w:spacing w:after="0" w:line="240" w:lineRule="auto"/>
-      </w:pPr>
-      <w:r>
-        <w:t xml:space="preserve">LAKSFR – Is the </w:t>
-      </w:r>
-      <w:proofErr w:type="gramStart"/>
-      <w:r>
-        <w:t>index of the LAK receiving flow from reach</w:t>
-      </w:r>
-      <w:proofErr w:type="gramEnd"/>
-      <w:r>
-        <w:t xml:space="preserve"> J.  LAKSFR is based upon the order of which lakes are specified within the LAK input file.  </w:t>
+      </w:pPr>
+      <w:r>
+        <w:t xml:space="preserve">LAKSFR – Is the index of the LAK receiving flow from reach J.  LAKSFR is based upon the order of which lakes are specified within the LAK input file.  </w:t>
       </w:r>
     </w:p>
     <w:p>
@@ -13669,7 +13359,7 @@
   <a:extraClrSchemeLst/>
   <a:extLst>
     <a:ext uri="{05A4C25C-085E-4340-85A3-A5531E510DB2}">
-      <thm15:themeFamily xmlns="" xmlns:thm15="http://schemas.microsoft.com/office/thememl/2012/main" name="Office Theme" id="{62F939B6-93AF-4DB8-9C6B-D6C7DFDC589F}" vid="{4A3C46E8-61CC-4603-A589-7422A47A8E4A}"/>
+      <thm15:themeFamily xmlns:thm15="http://schemas.microsoft.com/office/thememl/2012/main" xmlns="" name="Office Theme" id="{62F939B6-93AF-4DB8-9C6B-D6C7DFDC589F}" vid="{4A3C46E8-61CC-4603-A589-7422A47A8E4A}"/>
     </a:ext>
   </a:extLst>
 </a:theme>

</xml_diff>